<commit_message>
Réponse question 4 et 5
</commit_message>
<xml_diff>
--- a/graphe-de-depndance.docx
+++ b/graphe-de-depndance.docx
@@ -364,36 +364,8 @@
           <w:sz w:val="28"/>
           <w:szCs w:val="28"/>
         </w:rPr>
-        <w:t xml:space="preserve">- </w:t>
-      </w:r>
-      <w:proofErr w:type="spellStart"/>
-      <w:r>
-        <w:rPr>
-          <w:rFonts w:ascii="Bodoni MT" w:hAnsi="Bodoni MT" w:cstheme="majorBidi"/>
-          <w:sz w:val="28"/>
-          <w:szCs w:val="28"/>
-        </w:rPr>
-        <w:t>Siouane</w:t>
-      </w:r>
-      <w:proofErr w:type="spellEnd"/>
-      <w:r>
-        <w:rPr>
-          <w:rFonts w:ascii="Bodoni MT" w:hAnsi="Bodoni MT" w:cstheme="majorBidi"/>
-          <w:sz w:val="28"/>
-          <w:szCs w:val="28"/>
-        </w:rPr>
-        <w:t xml:space="preserve"> Alaa </w:t>
-      </w:r>
-      <w:proofErr w:type="spellStart"/>
-      <w:r>
-        <w:rPr>
-          <w:rFonts w:ascii="Bodoni MT" w:hAnsi="Bodoni MT" w:cstheme="majorBidi"/>
-          <w:sz w:val="28"/>
-          <w:szCs w:val="28"/>
-        </w:rPr>
-        <w:t>eddine</w:t>
-      </w:r>
-      <w:proofErr w:type="spellEnd"/>
+        <w:t>- Siouane Alaa eddine</w:t>
+      </w:r>
     </w:p>
     <w:p/>
     <w:p/>
@@ -436,7 +408,98 @@
         </w:pict>
       </w:r>
     </w:p>
-    <w:p/>
+    <w:p>
+      <w:pPr>
+        <w:rPr>
+          <w:rFonts w:asciiTheme="majorBidi" w:hAnsiTheme="majorBidi" w:cstheme="majorBidi"/>
+          <w:b/>
+          <w:bCs/>
+        </w:rPr>
+      </w:pPr>
+      <w:r>
+        <w:t xml:space="preserve">2 – </w:t>
+      </w:r>
+      <w:r>
+        <w:rPr>
+          <w:rFonts w:asciiTheme="majorBidi" w:hAnsiTheme="majorBidi" w:cstheme="majorBidi"/>
+          <w:sz w:val="24"/>
+          <w:szCs w:val="24"/>
+        </w:rPr>
+        <w:t>L’objectif de l’</w:t>
+      </w:r>
+      <w:r>
+        <w:rPr>
+          <w:rFonts w:asciiTheme="majorBidi" w:hAnsiTheme="majorBidi" w:cstheme="majorBidi"/>
+          <w:b/>
+          <w:bCs/>
+          <w:sz w:val="24"/>
+          <w:szCs w:val="24"/>
+        </w:rPr>
+        <w:t>inversion de contrôle:</w:t>
+      </w:r>
+      <w:r>
+        <w:rPr>
+          <w:rFonts w:asciiTheme="majorBidi" w:hAnsiTheme="majorBidi" w:cstheme="majorBidi"/>
+          <w:b/>
+          <w:bCs/>
+        </w:rPr>
+        <w:t xml:space="preserve"> </w:t>
+      </w:r>
+    </w:p>
+    <w:p>
+      <w:pPr>
+        <w:pStyle w:val="Paragraphedeliste"/>
+        <w:numPr>
+          <w:ilvl w:val="0"/>
+          <w:numId w:val="3"/>
+        </w:numPr>
+        <w:rPr>
+          <w:rFonts w:asciiTheme="majorBidi" w:hAnsiTheme="majorBidi" w:cstheme="majorBidi"/>
+          <w:sz w:val="24"/>
+          <w:szCs w:val="24"/>
+        </w:rPr>
+      </w:pPr>
+      <w:r>
+        <w:rPr>
+          <w:rFonts w:asciiTheme="majorBidi" w:hAnsiTheme="majorBidi" w:cstheme="majorBidi"/>
+          <w:sz w:val="24"/>
+          <w:szCs w:val="24"/>
+        </w:rPr>
+        <w:t>Les modules de haut niveau ne doivent pas dépendre des modules de bas niveau. Les deux doivent dépendre d’abstractions.</w:t>
+      </w:r>
+    </w:p>
+    <w:p>
+      <w:pPr>
+        <w:pStyle w:val="Paragraphedeliste"/>
+        <w:numPr>
+          <w:ilvl w:val="0"/>
+          <w:numId w:val="3"/>
+        </w:numPr>
+        <w:rPr>
+          <w:rFonts w:asciiTheme="majorBidi" w:hAnsiTheme="majorBidi" w:cstheme="majorBidi"/>
+          <w:sz w:val="24"/>
+          <w:szCs w:val="24"/>
+        </w:rPr>
+      </w:pPr>
+      <w:r>
+        <w:rPr>
+          <w:rFonts w:asciiTheme="majorBidi" w:hAnsiTheme="majorBidi" w:cstheme="majorBidi"/>
+          <w:sz w:val="24"/>
+          <w:szCs w:val="24"/>
+        </w:rPr>
+        <w:t>Les abstractions ne doivent pas dépendre des détails. Les détails doivent dépendre des abstractions</w:t>
+      </w:r>
+    </w:p>
+    <w:p>
+      <w:r>
+        <w:rPr>
+          <w:rFonts w:asciiTheme="majorBidi" w:hAnsiTheme="majorBidi" w:cstheme="majorBidi"/>
+          <w:sz w:val="24"/>
+          <w:szCs w:val="24"/>
+        </w:rPr>
+        <w:t>Ce qui permet de réduire le plus possible le couplage entre les package.et permettre au développeur de s’occuper uniquement du code métier (exigence fonctionnelles) et c’est des Framework qui s’occupe du code technique (exigence technique).et qui permet de faciliter la maintenance et les mise a jours des modules.</w:t>
+      </w:r>
+    </w:p>
     <w:sectPr>
       <w:pgSz w:w="11906" w:h="16838"/>
       <w:pgMar w:top="1417" w:right="1417" w:bottom="1417" w:left="1417" w:header="708" w:footer="708" w:gutter="0"/>
@@ -680,6 +743,34 @@
   </w:num>
   <w:num w:numId="2">
     <w:abstractNumId w:val="1"/>
+  </w:num>
+  <w:num w:numId="3">
+    <w:abstractNumId w:val="1"/>
+    <w:lvlOverride w:ilvl="0"/>
+    <w:lvlOverride w:ilvl="1">
+      <w:startOverride w:val="1"/>
+    </w:lvlOverride>
+    <w:lvlOverride w:ilvl="2">
+      <w:startOverride w:val="1"/>
+    </w:lvlOverride>
+    <w:lvlOverride w:ilvl="3">
+      <w:startOverride w:val="1"/>
+    </w:lvlOverride>
+    <w:lvlOverride w:ilvl="4">
+      <w:startOverride w:val="1"/>
+    </w:lvlOverride>
+    <w:lvlOverride w:ilvl="5">
+      <w:startOverride w:val="1"/>
+    </w:lvlOverride>
+    <w:lvlOverride w:ilvl="6">
+      <w:startOverride w:val="1"/>
+    </w:lvlOverride>
+    <w:lvlOverride w:ilvl="7">
+      <w:startOverride w:val="1"/>
+    </w:lvlOverride>
+    <w:lvlOverride w:ilvl="8">
+      <w:startOverride w:val="1"/>
+    </w:lvlOverride>
   </w:num>
 </w:numbering>
 </file>

</xml_diff>

<commit_message>
Réponse question 15 et 16
</commit_message>
<xml_diff>
--- a/graphe-de-depndance.docx
+++ b/graphe-de-depndance.docx
@@ -364,8 +364,36 @@
           <w:sz w:val="28"/>
           <w:szCs w:val="28"/>
         </w:rPr>
-        <w:t>- Siouane Alaa eddine</w:t>
-      </w:r>
+        <w:t xml:space="preserve">- </w:t>
+      </w:r>
+      <w:proofErr w:type="spellStart"/>
+      <w:r>
+        <w:rPr>
+          <w:rFonts w:ascii="Bodoni MT" w:hAnsi="Bodoni MT" w:cstheme="majorBidi"/>
+          <w:sz w:val="28"/>
+          <w:szCs w:val="28"/>
+        </w:rPr>
+        <w:t>Siouane</w:t>
+      </w:r>
+      <w:proofErr w:type="spellEnd"/>
+      <w:r>
+        <w:rPr>
+          <w:rFonts w:ascii="Bodoni MT" w:hAnsi="Bodoni MT" w:cstheme="majorBidi"/>
+          <w:sz w:val="28"/>
+          <w:szCs w:val="28"/>
+        </w:rPr>
+        <w:t xml:space="preserve"> Alaa </w:t>
+      </w:r>
+      <w:proofErr w:type="spellStart"/>
+      <w:r>
+        <w:rPr>
+          <w:rFonts w:ascii="Bodoni MT" w:hAnsi="Bodoni MT" w:cstheme="majorBidi"/>
+          <w:sz w:val="28"/>
+          <w:szCs w:val="28"/>
+        </w:rPr>
+        <w:t>eddine</w:t>
+      </w:r>
+      <w:proofErr w:type="spellEnd"/>
     </w:p>
     <w:p/>
     <w:p/>
@@ -491,15 +519,231 @@
       </w:r>
     </w:p>
     <w:p>
-      <w:r>
-        <w:rPr>
-          <w:rFonts w:asciiTheme="majorBidi" w:hAnsiTheme="majorBidi" w:cstheme="majorBidi"/>
-          <w:sz w:val="24"/>
-          <w:szCs w:val="24"/>
-        </w:rPr>
-        <w:t>Ce qui permet de réduire le plus possible le couplage entre les package.et permettre au développeur de s’occuper uniquement du code métier (exigence fonctionnelles) et c’est des Framework qui s’occupe du code technique (exigence technique).et qui permet de faciliter la maintenance et les mise a jours des modules.</w:t>
+      <w:pPr>
+        <w:rPr>
+          <w:rFonts w:asciiTheme="majorBidi" w:hAnsiTheme="majorBidi" w:cstheme="majorBidi"/>
+          <w:sz w:val="24"/>
+          <w:szCs w:val="24"/>
+        </w:rPr>
+      </w:pPr>
+      <w:r>
+        <w:rPr>
+          <w:rFonts w:asciiTheme="majorBidi" w:hAnsiTheme="majorBidi" w:cstheme="majorBidi"/>
+          <w:sz w:val="24"/>
+          <w:szCs w:val="24"/>
+        </w:rPr>
+        <w:t xml:space="preserve">Ce qui permet de réduire le plus possible le couplage entre les package.et permettre au développeur de s’occuper uniquement du code métier (exigence fonctionnelles) et c’est des Framework qui s’occupe du code technique (exigence technique).et qui permet de faciliter la maintenance et les mise </w:t>
+      </w:r>
+      <w:proofErr w:type="gramStart"/>
+      <w:r>
+        <w:rPr>
+          <w:rFonts w:asciiTheme="majorBidi" w:hAnsiTheme="majorBidi" w:cstheme="majorBidi"/>
+          <w:sz w:val="24"/>
+          <w:szCs w:val="24"/>
+        </w:rPr>
+        <w:t>a</w:t>
+      </w:r>
+      <w:proofErr w:type="gramEnd"/>
+      <w:r>
+        <w:rPr>
+          <w:rFonts w:asciiTheme="majorBidi" w:hAnsiTheme="majorBidi" w:cstheme="majorBidi"/>
+          <w:sz w:val="24"/>
+          <w:szCs w:val="24"/>
+        </w:rPr>
+        <w:t xml:space="preserve"> jours des modules.</w:t>
       </w:r>
     </w:p>
+    <w:p>
+      <w:pPr>
+        <w:rPr>
+          <w:rFonts w:asciiTheme="majorBidi" w:hAnsiTheme="majorBidi" w:cstheme="majorBidi"/>
+          <w:b/>
+          <w:bCs/>
+          <w:sz w:val="24"/>
+          <w:szCs w:val="24"/>
+        </w:rPr>
+      </w:pPr>
+      <w:r>
+        <w:rPr>
+          <w:rFonts w:asciiTheme="majorBidi" w:hAnsiTheme="majorBidi" w:cstheme="majorBidi"/>
+          <w:b/>
+          <w:bCs/>
+          <w:sz w:val="24"/>
+          <w:szCs w:val="24"/>
+        </w:rPr>
+        <w:t xml:space="preserve">Question 15 : </w:t>
+      </w:r>
+      <w:r>
+        <w:rPr>
+          <w:rFonts w:asciiTheme="majorBidi" w:hAnsiTheme="majorBidi" w:cstheme="majorBidi"/>
+          <w:sz w:val="24"/>
+          <w:szCs w:val="24"/>
+        </w:rPr>
+        <w:t xml:space="preserve">l’initialisation du nombre de livre mensuel autorisé ou l’ajout du bonus </w:t>
+      </w:r>
+      <w:r>
+        <w:rPr>
+          <w:rFonts w:asciiTheme="majorBidi" w:hAnsiTheme="majorBidi" w:cstheme="majorBidi"/>
+          <w:sz w:val="24"/>
+          <w:szCs w:val="24"/>
+        </w:rPr>
+        <w:t>possède</w:t>
+      </w:r>
+      <w:r>
+        <w:rPr>
+          <w:rFonts w:asciiTheme="majorBidi" w:hAnsiTheme="majorBidi" w:cstheme="majorBidi"/>
+          <w:sz w:val="24"/>
+          <w:szCs w:val="24"/>
+        </w:rPr>
+        <w:t xml:space="preserve">  la vérification de type package pour </w:t>
+      </w:r>
+      <w:proofErr w:type="gramStart"/>
+      <w:r>
+        <w:rPr>
+          <w:rFonts w:asciiTheme="majorBidi" w:hAnsiTheme="majorBidi" w:cstheme="majorBidi"/>
+          <w:sz w:val="24"/>
+          <w:szCs w:val="24"/>
+        </w:rPr>
+        <w:t xml:space="preserve">l’université </w:t>
+      </w:r>
+      <w:r>
+        <w:rPr>
+          <w:rFonts w:asciiTheme="majorBidi" w:hAnsiTheme="majorBidi" w:cstheme="majorBidi"/>
+          <w:sz w:val="24"/>
+          <w:szCs w:val="24"/>
+        </w:rPr>
+        <w:t>,</w:t>
+      </w:r>
+      <w:proofErr w:type="gramEnd"/>
+      <w:r>
+        <w:rPr>
+          <w:rFonts w:asciiTheme="majorBidi" w:hAnsiTheme="majorBidi" w:cstheme="majorBidi"/>
+          <w:sz w:val="24"/>
+          <w:szCs w:val="24"/>
+        </w:rPr>
+        <w:t xml:space="preserve"> </w:t>
+      </w:r>
+      <w:r>
+        <w:rPr>
+          <w:rFonts w:asciiTheme="majorBidi" w:hAnsiTheme="majorBidi" w:cstheme="majorBidi"/>
+          <w:sz w:val="24"/>
+          <w:szCs w:val="24"/>
+        </w:rPr>
+        <w:t xml:space="preserve">car si on veut ajouter un autre forfait </w:t>
+      </w:r>
+      <w:r>
+        <w:rPr>
+          <w:rFonts w:asciiTheme="majorBidi" w:hAnsiTheme="majorBidi" w:cstheme="majorBidi"/>
+          <w:sz w:val="24"/>
+          <w:szCs w:val="24"/>
+        </w:rPr>
+        <w:t>ou</w:t>
+      </w:r>
+      <w:r>
+        <w:rPr>
+          <w:rFonts w:asciiTheme="majorBidi" w:hAnsiTheme="majorBidi" w:cstheme="majorBidi"/>
+          <w:sz w:val="24"/>
+          <w:szCs w:val="24"/>
+        </w:rPr>
+        <w:t xml:space="preserve"> modifier les offres de chaque forfait on doit changer le code,</w:t>
+      </w:r>
+      <w:r>
+        <w:rPr>
+          <w:rFonts w:asciiTheme="majorBidi" w:hAnsiTheme="majorBidi" w:cstheme="majorBidi"/>
+          <w:sz w:val="24"/>
+          <w:szCs w:val="24"/>
+        </w:rPr>
+        <w:t xml:space="preserve"> </w:t>
+      </w:r>
+      <w:r>
+        <w:rPr>
+          <w:rFonts w:asciiTheme="majorBidi" w:hAnsiTheme="majorBidi" w:cstheme="majorBidi"/>
+          <w:sz w:val="24"/>
+          <w:szCs w:val="24"/>
+        </w:rPr>
+        <w:t xml:space="preserve">cela rendre le code de la classe ouvert au modification fermer aux extension donc </w:t>
+      </w:r>
+      <w:r>
+        <w:rPr>
+          <w:rFonts w:asciiTheme="majorBidi" w:hAnsiTheme="majorBidi" w:cstheme="majorBidi"/>
+          <w:sz w:val="24"/>
+          <w:szCs w:val="24"/>
+        </w:rPr>
+        <w:t>Le principe ouvert/fermé (OCP, open/</w:t>
+      </w:r>
+      <w:proofErr w:type="spellStart"/>
+      <w:r>
+        <w:rPr>
+          <w:rFonts w:asciiTheme="majorBidi" w:hAnsiTheme="majorBidi" w:cstheme="majorBidi"/>
+          <w:sz w:val="24"/>
+          <w:szCs w:val="24"/>
+        </w:rPr>
+        <w:t>closed</w:t>
+      </w:r>
+      <w:proofErr w:type="spellEnd"/>
+      <w:r>
+        <w:rPr>
+          <w:rFonts w:asciiTheme="majorBidi" w:hAnsiTheme="majorBidi" w:cstheme="majorBidi"/>
+          <w:sz w:val="24"/>
+          <w:szCs w:val="24"/>
+        </w:rPr>
+        <w:t xml:space="preserve"> </w:t>
+      </w:r>
+      <w:proofErr w:type="spellStart"/>
+      <w:r>
+        <w:rPr>
+          <w:rFonts w:asciiTheme="majorBidi" w:hAnsiTheme="majorBidi" w:cstheme="majorBidi"/>
+          <w:sz w:val="24"/>
+          <w:szCs w:val="24"/>
+        </w:rPr>
+        <w:t>principle</w:t>
+      </w:r>
+      <w:proofErr w:type="spellEnd"/>
+      <w:r>
+        <w:rPr>
+          <w:rFonts w:asciiTheme="majorBidi" w:hAnsiTheme="majorBidi" w:cstheme="majorBidi"/>
+          <w:sz w:val="24"/>
+          <w:szCs w:val="24"/>
+        </w:rPr>
+        <w:t>)</w:t>
+      </w:r>
+      <w:r>
+        <w:rPr>
+          <w:rFonts w:asciiTheme="majorBidi" w:hAnsiTheme="majorBidi" w:cstheme="majorBidi"/>
+          <w:sz w:val="24"/>
+          <w:szCs w:val="24"/>
+        </w:rPr>
+        <w:t xml:space="preserve"> n’est pas respecter , </w:t>
+      </w:r>
+      <w:r>
+        <w:rPr>
+          <w:rFonts w:asciiTheme="majorBidi" w:hAnsiTheme="majorBidi" w:cstheme="majorBidi"/>
+          <w:sz w:val="24"/>
+          <w:szCs w:val="24"/>
+        </w:rPr>
+        <w:t xml:space="preserve"> donc c’est ça </w:t>
+      </w:r>
+      <w:r>
+        <w:rPr>
+          <w:rFonts w:asciiTheme="majorBidi" w:hAnsiTheme="majorBidi" w:cstheme="majorBidi"/>
+          <w:sz w:val="24"/>
+          <w:szCs w:val="24"/>
+        </w:rPr>
+        <w:t>le problème qui se trouve dans ce code</w:t>
+      </w:r>
+      <w:r>
+        <w:t>.</w:t>
+      </w:r>
+      <w:r>
+        <w:rPr>
+          <w:rFonts w:asciiTheme="majorBidi" w:hAnsiTheme="majorBidi" w:cstheme="majorBidi"/>
+          <w:sz w:val="24"/>
+          <w:szCs w:val="24"/>
+        </w:rPr>
+        <w:t xml:space="preserve"> </w:t>
+      </w:r>
+    </w:p>
+    <w:p/>
     <w:sectPr>
       <w:pgSz w:w="11906" w:h="16838"/>
       <w:pgMar w:top="1417" w:right="1417" w:bottom="1417" w:left="1417" w:header="708" w:footer="708" w:gutter="0"/>

</xml_diff>

<commit_message>
Réponse question 23 et 24
</commit_message>
<xml_diff>
--- a/graphe-de-depndance.docx
+++ b/graphe-de-depndance.docx
@@ -430,7 +430,7 @@
             <v:path o:extrusionok="f" gradientshapeok="t" o:connecttype="rect"/>
             <o:lock v:ext="edit" aspectratio="t"/>
           </v:shapetype>
-          <v:shape id="_x0000_i1025" type="#_x0000_t75" style="width:451.8pt;height:283.8pt">
+          <v:shape id="_x0000_i1025" type="#_x0000_t75" style="width:451.65pt;height:284.2pt">
             <v:imagedata r:id="rId6" o:title="Capture-diagrame de dependance"/>
           </v:shape>
         </w:pict>
@@ -557,8 +557,6 @@
       <w:pPr>
         <w:rPr>
           <w:rFonts w:asciiTheme="majorBidi" w:hAnsiTheme="majorBidi" w:cstheme="majorBidi"/>
-          <w:b/>
-          <w:bCs/>
           <w:sz w:val="24"/>
           <w:szCs w:val="24"/>
         </w:rPr>
@@ -669,18 +667,35 @@
           <w:sz w:val="24"/>
           <w:szCs w:val="24"/>
         </w:rPr>
-        <w:t>Le principe ouvert/fermé (OCP, open/</w:t>
-      </w:r>
-      <w:proofErr w:type="spellStart"/>
-      <w:r>
-        <w:rPr>
-          <w:rFonts w:asciiTheme="majorBidi" w:hAnsiTheme="majorBidi" w:cstheme="majorBidi"/>
-          <w:sz w:val="24"/>
-          <w:szCs w:val="24"/>
-        </w:rPr>
-        <w:t>closed</w:t>
-      </w:r>
-      <w:proofErr w:type="spellEnd"/>
+        <w:t>Le principe ouvert/fermé (OCP, open/closed principle)</w:t>
+      </w:r>
+      <w:r>
+        <w:rPr>
+          <w:rFonts w:asciiTheme="majorBidi" w:hAnsiTheme="majorBidi" w:cstheme="majorBidi"/>
+          <w:sz w:val="24"/>
+          <w:szCs w:val="24"/>
+        </w:rPr>
+        <w:t xml:space="preserve"> n’est pas respecter , </w:t>
+      </w:r>
+      <w:r>
+        <w:rPr>
+          <w:rFonts w:asciiTheme="majorBidi" w:hAnsiTheme="majorBidi" w:cstheme="majorBidi"/>
+          <w:sz w:val="24"/>
+          <w:szCs w:val="24"/>
+        </w:rPr>
+        <w:t xml:space="preserve"> donc c’est ça </w:t>
+      </w:r>
+      <w:r>
+        <w:rPr>
+          <w:rFonts w:asciiTheme="majorBidi" w:hAnsiTheme="majorBidi" w:cstheme="majorBidi"/>
+          <w:sz w:val="24"/>
+          <w:szCs w:val="24"/>
+        </w:rPr>
+        <w:t>le problème qui se trouve dans ce code</w:t>
+      </w:r>
+      <w:r>
+        <w:t>.</w:t>
+      </w:r>
       <w:r>
         <w:rPr>
           <w:rFonts w:asciiTheme="majorBidi" w:hAnsiTheme="majorBidi" w:cstheme="majorBidi"/>
@@ -689,58 +704,130 @@
         </w:rPr>
         <w:t xml:space="preserve"> </w:t>
       </w:r>
-      <w:proofErr w:type="spellStart"/>
-      <w:r>
-        <w:rPr>
-          <w:rFonts w:asciiTheme="majorBidi" w:hAnsiTheme="majorBidi" w:cstheme="majorBidi"/>
-          <w:sz w:val="24"/>
-          <w:szCs w:val="24"/>
-        </w:rPr>
-        <w:t>principle</w:t>
-      </w:r>
-      <w:proofErr w:type="spellEnd"/>
-      <w:r>
-        <w:rPr>
-          <w:rFonts w:asciiTheme="majorBidi" w:hAnsiTheme="majorBidi" w:cstheme="majorBidi"/>
-          <w:sz w:val="24"/>
-          <w:szCs w:val="24"/>
-        </w:rPr>
-        <w:t>)</w:t>
-      </w:r>
-      <w:r>
-        <w:rPr>
-          <w:rFonts w:asciiTheme="majorBidi" w:hAnsiTheme="majorBidi" w:cstheme="majorBidi"/>
-          <w:sz w:val="24"/>
-          <w:szCs w:val="24"/>
-        </w:rPr>
-        <w:t xml:space="preserve"> n’est pas respecter , </w:t>
-      </w:r>
-      <w:r>
-        <w:rPr>
-          <w:rFonts w:asciiTheme="majorBidi" w:hAnsiTheme="majorBidi" w:cstheme="majorBidi"/>
-          <w:sz w:val="24"/>
-          <w:szCs w:val="24"/>
-        </w:rPr>
-        <w:t xml:space="preserve"> donc c’est ça </w:t>
-      </w:r>
-      <w:r>
-        <w:rPr>
-          <w:rFonts w:asciiTheme="majorBidi" w:hAnsiTheme="majorBidi" w:cstheme="majorBidi"/>
-          <w:sz w:val="24"/>
-          <w:szCs w:val="24"/>
-        </w:rPr>
-        <w:t>le problème qui se trouve dans ce code</w:t>
-      </w:r>
-      <w:r>
+    </w:p>
+    <w:p>
+      <w:pPr>
+        <w:rPr>
+          <w:rFonts w:asciiTheme="majorBidi" w:hAnsiTheme="majorBidi" w:cstheme="majorBidi"/>
+          <w:b/>
+          <w:bCs/>
+          <w:sz w:val="24"/>
+          <w:szCs w:val="24"/>
+        </w:rPr>
+      </w:pPr>
+      <w:r>
+        <w:rPr>
+          <w:rFonts w:asciiTheme="majorBidi" w:hAnsiTheme="majorBidi" w:cstheme="majorBidi"/>
+          <w:b/>
+          <w:bCs/>
+          <w:sz w:val="24"/>
+          <w:szCs w:val="24"/>
+        </w:rPr>
+        <w:t xml:space="preserve">Question 23 : </w:t>
+      </w:r>
+      <w:r>
+        <w:rPr>
+          <w:rFonts w:asciiTheme="majorBidi" w:hAnsiTheme="majorBidi" w:cstheme="majorBidi"/>
+          <w:sz w:val="24"/>
+          <w:szCs w:val="24"/>
+        </w:rPr>
+        <w:t xml:space="preserve">Pour mettre la classe </w:t>
+      </w:r>
+      <w:r>
+        <w:rPr>
+          <w:rFonts w:asciiTheme="majorBidi" w:hAnsiTheme="majorBidi" w:cstheme="majorBidi"/>
+          <w:sz w:val="24"/>
+          <w:szCs w:val="24"/>
+        </w:rPr>
+        <w:t>« </w:t>
+      </w:r>
+      <w:r>
+        <w:rPr>
+          <w:rFonts w:asciiTheme="majorBidi" w:hAnsiTheme="majorBidi" w:cstheme="majorBidi"/>
+          <w:sz w:val="24"/>
+          <w:szCs w:val="24"/>
+        </w:rPr>
+        <w:t>ControleurInscription</w:t>
+      </w:r>
+      <w:r>
+        <w:rPr>
+          <w:rFonts w:asciiTheme="majorBidi" w:hAnsiTheme="majorBidi" w:cstheme="majorBidi"/>
+          <w:sz w:val="24"/>
+          <w:szCs w:val="24"/>
+        </w:rPr>
+        <w:t> » </w:t>
+      </w:r>
+      <w:r>
+        <w:rPr>
+          <w:rFonts w:asciiTheme="majorBidi" w:hAnsiTheme="majorBidi" w:cstheme="majorBidi"/>
+          <w:sz w:val="24"/>
+          <w:szCs w:val="24"/>
+        </w:rPr>
+        <w:t xml:space="preserve"> </w:t>
+      </w:r>
+      <w:r>
+        <w:rPr>
+          <w:rFonts w:asciiTheme="majorBidi" w:hAnsiTheme="majorBidi" w:cstheme="majorBidi"/>
+          <w:sz w:val="24"/>
+          <w:szCs w:val="24"/>
+        </w:rPr>
+        <w:t>dépend</w:t>
+      </w:r>
+      <w:r>
+        <w:rPr>
+          <w:rFonts w:asciiTheme="majorBidi" w:hAnsiTheme="majorBidi" w:cstheme="majorBidi"/>
+          <w:sz w:val="24"/>
+          <w:szCs w:val="24"/>
+        </w:rPr>
+        <w:t> </w:t>
+      </w:r>
+      <w:r>
+        <w:rPr>
+          <w:rFonts w:asciiTheme="majorBidi" w:hAnsiTheme="majorBidi" w:cstheme="majorBidi"/>
+          <w:sz w:val="24"/>
+          <w:szCs w:val="24"/>
+        </w:rPr>
+        <w:t xml:space="preserve"> de</w:t>
+      </w:r>
+      <w:r>
+        <w:rPr>
+          <w:rFonts w:asciiTheme="majorBidi" w:hAnsiTheme="majorBidi" w:cstheme="majorBidi"/>
+          <w:sz w:val="24"/>
+          <w:szCs w:val="24"/>
+        </w:rPr>
+        <w:t xml:space="preserve"> l’abstraction on va utiliser le</w:t>
+      </w:r>
+      <w:r>
+        <w:rPr>
+          <w:rFonts w:asciiTheme="majorBidi" w:hAnsiTheme="majorBidi" w:cstheme="majorBidi"/>
+          <w:sz w:val="24"/>
+          <w:szCs w:val="24"/>
+        </w:rPr>
+        <w:t xml:space="preserve"> </w:t>
+      </w:r>
+      <w:r>
+        <w:rPr>
+          <w:rFonts w:asciiTheme="majorBidi" w:hAnsiTheme="majorBidi" w:cstheme="majorBidi"/>
+          <w:sz w:val="24"/>
+          <w:szCs w:val="24"/>
+        </w:rPr>
+        <w:t>patron</w:t>
+      </w:r>
+      <w:r>
+        <w:rPr>
+          <w:rFonts w:asciiTheme="majorBidi" w:hAnsiTheme="majorBidi" w:cstheme="majorBidi"/>
+          <w:sz w:val="24"/>
+          <w:szCs w:val="24"/>
+        </w:rPr>
+        <w:t xml:space="preserve"> observer</w:t>
+      </w:r>
+      <w:r>
+        <w:rPr>
+          <w:rFonts w:asciiTheme="majorBidi" w:hAnsiTheme="majorBidi" w:cstheme="majorBidi"/>
+          <w:sz w:val="24"/>
+          <w:szCs w:val="24"/>
+        </w:rPr>
         <w:t>.</w:t>
-      </w:r>
-      <w:r>
-        <w:rPr>
-          <w:rFonts w:asciiTheme="majorBidi" w:hAnsiTheme="majorBidi" w:cstheme="majorBidi"/>
-          <w:sz w:val="24"/>
-          <w:szCs w:val="24"/>
-        </w:rPr>
-        <w:t xml:space="preserve"> </w:t>
       </w:r>
     </w:p>
     <w:p/>

</xml_diff>

<commit_message>
Réponse question 26,27,28 et 29 mise a jours diagramme ajout
</commit_message>
<xml_diff>
--- a/graphe-de-depndance.docx
+++ b/graphe-de-depndance.docx
@@ -574,10 +574,16 @@
       <w:r>
         <w:rPr>
           <w:rFonts w:asciiTheme="majorBidi" w:hAnsiTheme="majorBidi" w:cstheme="majorBidi"/>
-          <w:sz w:val="24"/>
-          <w:szCs w:val="24"/>
-        </w:rPr>
-        <w:t xml:space="preserve">l’initialisation du nombre de livre mensuel autorisé ou l’ajout du bonus </w:t>
+        </w:rPr>
+        <w:t xml:space="preserve">l’initialisation </w:t>
+      </w:r>
+      <w:r>
+        <w:rPr>
+          <w:rFonts w:asciiTheme="majorBidi" w:hAnsiTheme="majorBidi" w:cstheme="majorBidi"/>
+          <w:sz w:val="24"/>
+          <w:szCs w:val="24"/>
+        </w:rPr>
+        <w:t xml:space="preserve">du nombre de livre mensuel autorisé ou l’ajout du bonus </w:t>
       </w:r>
       <w:r>
         <w:rPr>
@@ -667,7 +673,21 @@
           <w:sz w:val="24"/>
           <w:szCs w:val="24"/>
         </w:rPr>
-        <w:t>Le principe ouvert/fermé (OCP, open/closed principle)</w:t>
+        <w:t xml:space="preserve">Le principe ouvert/fermé (OCP, open/closed </w:t>
+      </w:r>
+      <w:r>
+        <w:rPr>
+          <w:rFonts w:asciiTheme="majorBidi" w:hAnsiTheme="majorBidi" w:cstheme="majorBidi"/>
+        </w:rPr>
+        <w:t>principle</w:t>
+      </w:r>
+      <w:r>
+        <w:rPr>
+          <w:rFonts w:asciiTheme="majorBidi" w:hAnsiTheme="majorBidi" w:cstheme="majorBidi"/>
+          <w:sz w:val="24"/>
+          <w:szCs w:val="24"/>
+        </w:rPr>
+        <w:t>)</w:t>
       </w:r>
       <w:r>
         <w:rPr>
@@ -830,7 +850,81 @@
         <w:t>.</w:t>
       </w:r>
     </w:p>
-    <w:p/>
+    <w:p>
+      <w:pPr>
+        <w:rPr>
+          <w:rFonts w:asciiTheme="majorBidi" w:hAnsiTheme="majorBidi" w:cstheme="majorBidi"/>
+          <w:b/>
+          <w:bCs/>
+          <w:sz w:val="24"/>
+          <w:szCs w:val="24"/>
+        </w:rPr>
+      </w:pPr>
+      <w:r>
+        <w:rPr>
+          <w:rFonts w:asciiTheme="majorBidi" w:hAnsiTheme="majorBidi" w:cstheme="majorBidi"/>
+          <w:b/>
+          <w:bCs/>
+          <w:sz w:val="24"/>
+          <w:szCs w:val="24"/>
+        </w:rPr>
+        <w:lastRenderedPageBreak/>
+        <w:t>Diagramme entre packages</w:t>
+      </w:r>
+    </w:p>
+    <w:p>
+      <w:r>
+        <w:rPr>
+          <w:noProof/>
+          <w:lang w:eastAsia="fr-FR"/>
+        </w:rPr>
+        <w:drawing>
+          <wp:inline distT="0" distB="0" distL="0" distR="0">
+            <wp:extent cx="5008245" cy="4828540"/>
+            <wp:effectExtent l="19050" t="0" r="1905" b="0"/>
+            <wp:docPr id="2" name="Image 2" descr="C:\Users\seraj\Pictures\Diagramme de dépandance entre Packages.PNG"/>
+            <wp:cNvGraphicFramePr>
+              <a:graphicFrameLocks xmlns:a="http://schemas.openxmlformats.org/drawingml/2006/main" noChangeAspect="1"/>
+            </wp:cNvGraphicFramePr>
+            <a:graphic xmlns:a="http://schemas.openxmlformats.org/drawingml/2006/main">
+              <a:graphicData uri="http://schemas.openxmlformats.org/drawingml/2006/picture">
+                <pic:pic xmlns:pic="http://schemas.openxmlformats.org/drawingml/2006/picture">
+                  <pic:nvPicPr>
+                    <pic:cNvPr id="0" name="Picture 2" descr="C:\Users\seraj\Pictures\Diagramme de dépandance entre Packages.PNG"/>
+                    <pic:cNvPicPr>
+                      <a:picLocks noChangeAspect="1" noChangeArrowheads="1"/>
+                    </pic:cNvPicPr>
+                  </pic:nvPicPr>
+                  <pic:blipFill>
+                    <a:blip r:embed="rId7"/>
+                    <a:srcRect/>
+                    <a:stretch>
+                      <a:fillRect/>
+                    </a:stretch>
+                  </pic:blipFill>
+                  <pic:spPr bwMode="auto">
+                    <a:xfrm>
+                      <a:off x="0" y="0"/>
+                      <a:ext cx="5008245" cy="4828540"/>
+                    </a:xfrm>
+                    <a:prstGeom prst="rect">
+                      <a:avLst/>
+                    </a:prstGeom>
+                    <a:noFill/>
+                    <a:ln w="9525">
+                      <a:noFill/>
+                      <a:miter lim="800000"/>
+                      <a:headEnd/>
+                      <a:tailEnd/>
+                    </a:ln>
+                  </pic:spPr>
+                </pic:pic>
+              </a:graphicData>
+            </a:graphic>
+          </wp:inline>
+        </w:drawing>
+      </w:r>
+    </w:p>
     <w:sectPr>
       <w:pgSz w:w="11906" w:h="16838"/>
       <w:pgMar w:top="1417" w:right="1417" w:bottom="1417" w:left="1417" w:header="708" w:footer="708" w:gutter="0"/>

</xml_diff>